<commit_message>
adjust the configure doc
</commit_message>
<xml_diff>
--- a/CISC 594 Project Configuration Management Report.docx
+++ b/CISC 594 Project Configuration Management Report.docx
@@ -562,8 +562,14 @@
                 <w:ilvl w:val="0"/>
                 <w:numId w:val="5"/>
               </w:numPr>
+              <w:rPr>
+                <w:strike/>
+              </w:rPr>
             </w:pPr>
             <w:r>
+              <w:rPr>
+                <w:strike/>
+              </w:rPr>
               <w:t>Create the player class. It should have the following function:</w:t>
             </w:r>
           </w:p>
@@ -574,8 +580,14 @@
                 <w:ilvl w:val="0"/>
                 <w:numId w:val="6"/>
               </w:numPr>
+              <w:rPr>
+                <w:strike/>
+              </w:rPr>
             </w:pPr>
             <w:r>
+              <w:rPr>
+                <w:strike/>
+              </w:rPr>
               <w:t>Player should have ID, 1-4</w:t>
             </w:r>
           </w:p>
@@ -586,8 +598,14 @@
                 <w:ilvl w:val="0"/>
                 <w:numId w:val="6"/>
               </w:numPr>
+              <w:rPr>
+                <w:strike/>
+              </w:rPr>
             </w:pPr>
             <w:r>
+              <w:rPr>
+                <w:strike/>
+              </w:rPr>
               <w:t>Player should be initialized by their name.</w:t>
             </w:r>
           </w:p>
@@ -598,8 +616,14 @@
                 <w:ilvl w:val="0"/>
                 <w:numId w:val="6"/>
               </w:numPr>
+              <w:rPr>
+                <w:strike/>
+              </w:rPr>
             </w:pPr>
             <w:r>
+              <w:rPr>
+                <w:strike/>
+              </w:rPr>
               <w:t>Player should have a list of hand cards</w:t>
             </w:r>
           </w:p>
@@ -610,8 +634,14 @@
                 <w:ilvl w:val="0"/>
                 <w:numId w:val="6"/>
               </w:numPr>
+              <w:rPr>
+                <w:strike/>
+              </w:rPr>
             </w:pPr>
             <w:r>
+              <w:rPr>
+                <w:strike/>
+              </w:rPr>
               <w:t>The hand cards should be shuffled and assigned to players</w:t>
             </w:r>
           </w:p>
@@ -622,8 +652,14 @@
                 <w:ilvl w:val="0"/>
                 <w:numId w:val="6"/>
               </w:numPr>
+              <w:rPr>
+                <w:strike/>
+              </w:rPr>
             </w:pPr>
             <w:r>
+              <w:rPr>
+                <w:strike/>
+              </w:rPr>
               <w:t>Each player should be able to check their hand cards available</w:t>
             </w:r>
           </w:p>
@@ -636,6 +672,81 @@
               </w:numPr>
             </w:pPr>
             <w:r>
+              <w:t>Cre</w:t>
+            </w:r>
+            <w:r>
+              <w:t>ate the game class:</w:t>
+            </w:r>
+          </w:p>
+          <w:p>
+            <w:pPr>
+              <w:pStyle w:val="ListParagraph"/>
+              <w:numPr>
+                <w:ilvl w:val="0"/>
+                <w:numId w:val="8"/>
+              </w:numPr>
+            </w:pPr>
+            <w:r>
+              <w:t>Have the function to prepare all the cards.</w:t>
+            </w:r>
+          </w:p>
+          <w:p>
+            <w:pPr>
+              <w:pStyle w:val="ListParagraph"/>
+              <w:numPr>
+                <w:ilvl w:val="0"/>
+                <w:numId w:val="8"/>
+              </w:numPr>
+            </w:pPr>
+            <w:r>
+              <w:t>Have the function to assign all the cards to 4 players</w:t>
+            </w:r>
+          </w:p>
+          <w:p>
+            <w:pPr>
+              <w:pStyle w:val="ListParagraph"/>
+              <w:numPr>
+                <w:ilvl w:val="0"/>
+                <w:numId w:val="5"/>
+              </w:numPr>
+            </w:pPr>
+            <w:r>
+              <w:t>Create the player class:</w:t>
+            </w:r>
+          </w:p>
+          <w:p>
+            <w:pPr>
+              <w:pStyle w:val="ListParagraph"/>
+              <w:numPr>
+                <w:ilvl w:val="0"/>
+                <w:numId w:val="9"/>
+              </w:numPr>
+            </w:pPr>
+            <w:r>
+              <w:t>Have the function to accept the hand cards</w:t>
+            </w:r>
+          </w:p>
+          <w:p>
+            <w:pPr>
+              <w:pStyle w:val="ListParagraph"/>
+              <w:numPr>
+                <w:ilvl w:val="0"/>
+                <w:numId w:val="9"/>
+              </w:numPr>
+            </w:pPr>
+            <w:r>
+              <w:t>Initialized the class with name.</w:t>
+            </w:r>
+          </w:p>
+          <w:p>
+            <w:pPr>
+              <w:pStyle w:val="ListParagraph"/>
+              <w:numPr>
+                <w:ilvl w:val="0"/>
+                <w:numId w:val="5"/>
+              </w:numPr>
+            </w:pPr>
+            <w:r>
               <w:t>Modify the card class:</w:t>
             </w:r>
           </w:p>
@@ -646,16 +757,28 @@
                 <w:ilvl w:val="0"/>
                 <w:numId w:val="7"/>
               </w:numPr>
+              <w:rPr>
+                <w:strike/>
+              </w:rPr>
             </w:pPr>
             <w:r>
+              <w:rPr>
+                <w:strike/>
+              </w:rPr>
               <w:t xml:space="preserve">Each card should have two </w:t>
             </w:r>
             <w:proofErr w:type="gramStart"/>
             <w:r>
+              <w:rPr>
+                <w:strike/>
+              </w:rPr>
               <w:t>status</w:t>
             </w:r>
             <w:proofErr w:type="gramEnd"/>
             <w:r>
+              <w:rPr>
+                <w:strike/>
+              </w:rPr>
               <w:t>: available or suppressed</w:t>
             </w:r>
           </w:p>
@@ -856,6 +979,95 @@
 <file path=word/numbering.xml><?xml version="1.0" encoding="utf-8"?>
 <w:numbering xmlns:wpc="http://schemas.microsoft.com/office/word/2010/wordprocessingCanvas" xmlns:cx="http://schemas.microsoft.com/office/drawing/2014/chartex" xmlns:cx1="http://schemas.microsoft.com/office/drawing/2015/9/8/chartex" xmlns:cx2="http://schemas.microsoft.com/office/drawing/2015/10/21/chartex" xmlns:cx3="http://schemas.microsoft.com/office/drawing/2016/5/9/chartex" xmlns:cx4="http://schemas.microsoft.com/office/drawing/2016/5/10/chartex" xmlns:cx5="http://schemas.microsoft.com/office/drawing/2016/5/11/chartex" xmlns:cx6="http://schemas.microsoft.com/office/drawing/2016/5/12/chartex" xmlns:cx7="http://schemas.microsoft.com/office/drawing/2016/5/13/chartex" xmlns:cx8="http://schemas.microsoft.com/office/drawing/2016/5/14/chartex" xmlns:mc="http://schemas.openxmlformats.org/markup-compatibility/2006" xmlns:aink="http://schemas.microsoft.com/office/drawing/2016/ink" xmlns:am3d="http://schemas.microsoft.com/office/drawing/2017/model3d" xmlns:o="urn:schemas-microsoft-com:office:office" xmlns:oel="http://schemas.microsoft.com/office/2019/extlst" xmlns:r="http://schemas.openxmlformats.org/officeDocument/2006/relationships" xmlns:m="http://schemas.openxmlformats.org/officeDocument/2006/math" xmlns:v="urn:schemas-microsoft-com:vml" xmlns:wp14="http://schemas.microsoft.com/office/word/2010/wordprocessingDrawing" xmlns:wp="http://schemas.openxmlformats.org/drawingml/2006/wordprocessingDrawing" xmlns:w10="urn:schemas-microsoft-com:office:word" xmlns:w="http://schemas.openxmlformats.org/wordprocessingml/2006/main" xmlns:w14="http://schemas.microsoft.com/office/word/2010/wordml" xmlns:w15="http://schemas.microsoft.com/office/word/2012/wordml" xmlns:w16cex="http://schemas.microsoft.com/office/word/2018/wordml/cex" xmlns:w16cid="http://schemas.microsoft.com/office/word/2016/wordml/cid" xmlns:w16="http://schemas.microsoft.com/office/word/2018/wordml" xmlns:w16sdtdh="http://schemas.microsoft.com/office/word/2020/wordml/sdtdatahash" xmlns:w16se="http://schemas.microsoft.com/office/word/2015/wordml/symex" xmlns:wpg="http://schemas.microsoft.com/office/word/2010/wordprocessingGroup" xmlns:wpi="http://schemas.microsoft.com/office/word/2010/wordprocessingInk" xmlns:wne="http://schemas.microsoft.com/office/word/2006/wordml" xmlns:wps="http://schemas.microsoft.com/office/word/2010/wordprocessingShape" mc:Ignorable="w14 w15 w16se w16cid w16 w16cex w16sdtdh wp14">
   <w:abstractNum w:abstractNumId="0" w15:restartNumberingAfterBreak="0">
+    <w:nsid w:val="06510056"/>
+    <w:multiLevelType w:val="hybridMultilevel"/>
+    <w:tmpl w:val="1966E57C"/>
+    <w:lvl w:ilvl="0" w:tplc="BAD88F12">
+      <w:start w:val="1"/>
+      <w:numFmt w:val="lowerLetter"/>
+      <w:lvlText w:val="%1."/>
+      <w:lvlJc w:val="left"/>
+      <w:pPr>
+        <w:ind w:left="1080" w:hanging="360"/>
+      </w:pPr>
+      <w:rPr>
+        <w:rFonts w:hint="default"/>
+      </w:rPr>
+    </w:lvl>
+    <w:lvl w:ilvl="1" w:tplc="04090019" w:tentative="1">
+      <w:start w:val="1"/>
+      <w:numFmt w:val="lowerLetter"/>
+      <w:lvlText w:val="%2."/>
+      <w:lvlJc w:val="left"/>
+      <w:pPr>
+        <w:ind w:left="1800" w:hanging="360"/>
+      </w:pPr>
+    </w:lvl>
+    <w:lvl w:ilvl="2" w:tplc="0409001B" w:tentative="1">
+      <w:start w:val="1"/>
+      <w:numFmt w:val="lowerRoman"/>
+      <w:lvlText w:val="%3."/>
+      <w:lvlJc w:val="right"/>
+      <w:pPr>
+        <w:ind w:left="2520" w:hanging="180"/>
+      </w:pPr>
+    </w:lvl>
+    <w:lvl w:ilvl="3" w:tplc="0409000F" w:tentative="1">
+      <w:start w:val="1"/>
+      <w:numFmt w:val="decimal"/>
+      <w:lvlText w:val="%4."/>
+      <w:lvlJc w:val="left"/>
+      <w:pPr>
+        <w:ind w:left="3240" w:hanging="360"/>
+      </w:pPr>
+    </w:lvl>
+    <w:lvl w:ilvl="4" w:tplc="04090019" w:tentative="1">
+      <w:start w:val="1"/>
+      <w:numFmt w:val="lowerLetter"/>
+      <w:lvlText w:val="%5."/>
+      <w:lvlJc w:val="left"/>
+      <w:pPr>
+        <w:ind w:left="3960" w:hanging="360"/>
+      </w:pPr>
+    </w:lvl>
+    <w:lvl w:ilvl="5" w:tplc="0409001B" w:tentative="1">
+      <w:start w:val="1"/>
+      <w:numFmt w:val="lowerRoman"/>
+      <w:lvlText w:val="%6."/>
+      <w:lvlJc w:val="right"/>
+      <w:pPr>
+        <w:ind w:left="4680" w:hanging="180"/>
+      </w:pPr>
+    </w:lvl>
+    <w:lvl w:ilvl="6" w:tplc="0409000F" w:tentative="1">
+      <w:start w:val="1"/>
+      <w:numFmt w:val="decimal"/>
+      <w:lvlText w:val="%7."/>
+      <w:lvlJc w:val="left"/>
+      <w:pPr>
+        <w:ind w:left="5400" w:hanging="360"/>
+      </w:pPr>
+    </w:lvl>
+    <w:lvl w:ilvl="7" w:tplc="04090019" w:tentative="1">
+      <w:start w:val="1"/>
+      <w:numFmt w:val="lowerLetter"/>
+      <w:lvlText w:val="%8."/>
+      <w:lvlJc w:val="left"/>
+      <w:pPr>
+        <w:ind w:left="6120" w:hanging="360"/>
+      </w:pPr>
+    </w:lvl>
+    <w:lvl w:ilvl="8" w:tplc="0409001B" w:tentative="1">
+      <w:start w:val="1"/>
+      <w:numFmt w:val="lowerRoman"/>
+      <w:lvlText w:val="%9."/>
+      <w:lvlJc w:val="right"/>
+      <w:pPr>
+        <w:ind w:left="6840" w:hanging="180"/>
+      </w:pPr>
+    </w:lvl>
+  </w:abstractNum>
+  <w:abstractNum w:abstractNumId="1" w15:restartNumberingAfterBreak="0">
     <w:nsid w:val="0F4861F9"/>
     <w:multiLevelType w:val="hybridMultilevel"/>
     <w:tmpl w:val="7C82F290"/>
@@ -944,7 +1156,7 @@
       </w:pPr>
     </w:lvl>
   </w:abstractNum>
-  <w:abstractNum w:abstractNumId="1" w15:restartNumberingAfterBreak="0">
+  <w:abstractNum w:abstractNumId="2" w15:restartNumberingAfterBreak="0">
     <w:nsid w:val="165B65DE"/>
     <w:multiLevelType w:val="hybridMultilevel"/>
     <w:tmpl w:val="81647430"/>
@@ -1083,11 +1295,11 @@
       </w:rPr>
     </w:lvl>
   </w:abstractNum>
-  <w:abstractNum w:abstractNumId="2" w15:restartNumberingAfterBreak="0">
+  <w:abstractNum w:abstractNumId="3" w15:restartNumberingAfterBreak="0">
     <w:nsid w:val="1BA66C41"/>
     <w:multiLevelType w:val="hybridMultilevel"/>
-    <w:tmpl w:val="32BA626C"/>
-    <w:lvl w:ilvl="0" w:tplc="0409000F">
+    <w:tmpl w:val="F49E0C88"/>
+    <w:lvl w:ilvl="0" w:tplc="23CE1144">
       <w:start w:val="1"/>
       <w:numFmt w:val="decimal"/>
       <w:lvlText w:val="%1."/>
@@ -1097,6 +1309,7 @@
       </w:pPr>
       <w:rPr>
         <w:rFonts w:hint="default"/>
+        <w:strike w:val="0"/>
       </w:rPr>
     </w:lvl>
     <w:lvl w:ilvl="1" w:tplc="04090019" w:tentative="1">
@@ -1172,7 +1385,7 @@
       </w:pPr>
     </w:lvl>
   </w:abstractNum>
-  <w:abstractNum w:abstractNumId="3" w15:restartNumberingAfterBreak="0">
+  <w:abstractNum w:abstractNumId="4" w15:restartNumberingAfterBreak="0">
     <w:nsid w:val="3B573B87"/>
     <w:multiLevelType w:val="hybridMultilevel"/>
     <w:tmpl w:val="EB42D4BE"/>
@@ -1312,7 +1525,7 @@
       </w:rPr>
     </w:lvl>
   </w:abstractNum>
-  <w:abstractNum w:abstractNumId="4" w15:restartNumberingAfterBreak="0">
+  <w:abstractNum w:abstractNumId="5" w15:restartNumberingAfterBreak="0">
     <w:nsid w:val="60F139AA"/>
     <w:multiLevelType w:val="hybridMultilevel"/>
     <w:tmpl w:val="378EC7E0"/>
@@ -1401,7 +1614,7 @@
       </w:pPr>
     </w:lvl>
   </w:abstractNum>
-  <w:abstractNum w:abstractNumId="5" w15:restartNumberingAfterBreak="0">
+  <w:abstractNum w:abstractNumId="6" w15:restartNumberingAfterBreak="0">
     <w:nsid w:val="707F78B6"/>
     <w:multiLevelType w:val="hybridMultilevel"/>
     <w:tmpl w:val="82B6F58A"/>
@@ -1490,7 +1703,7 @@
       </w:pPr>
     </w:lvl>
   </w:abstractNum>
-  <w:abstractNum w:abstractNumId="6" w15:restartNumberingAfterBreak="0">
+  <w:abstractNum w:abstractNumId="7" w15:restartNumberingAfterBreak="0">
     <w:nsid w:val="748035E4"/>
     <w:multiLevelType w:val="hybridMultilevel"/>
     <w:tmpl w:val="9E383FB8"/>
@@ -1579,26 +1792,121 @@
       </w:pPr>
     </w:lvl>
   </w:abstractNum>
+  <w:abstractNum w:abstractNumId="8" w15:restartNumberingAfterBreak="0">
+    <w:nsid w:val="7882696A"/>
+    <w:multiLevelType w:val="hybridMultilevel"/>
+    <w:tmpl w:val="138E9E4C"/>
+    <w:lvl w:ilvl="0" w:tplc="830833A8">
+      <w:start w:val="1"/>
+      <w:numFmt w:val="lowerLetter"/>
+      <w:lvlText w:val="%1."/>
+      <w:lvlJc w:val="left"/>
+      <w:pPr>
+        <w:ind w:left="1080" w:hanging="360"/>
+      </w:pPr>
+      <w:rPr>
+        <w:rFonts w:hint="default"/>
+      </w:rPr>
+    </w:lvl>
+    <w:lvl w:ilvl="1" w:tplc="04090019" w:tentative="1">
+      <w:start w:val="1"/>
+      <w:numFmt w:val="lowerLetter"/>
+      <w:lvlText w:val="%2."/>
+      <w:lvlJc w:val="left"/>
+      <w:pPr>
+        <w:ind w:left="1800" w:hanging="360"/>
+      </w:pPr>
+    </w:lvl>
+    <w:lvl w:ilvl="2" w:tplc="0409001B" w:tentative="1">
+      <w:start w:val="1"/>
+      <w:numFmt w:val="lowerRoman"/>
+      <w:lvlText w:val="%3."/>
+      <w:lvlJc w:val="right"/>
+      <w:pPr>
+        <w:ind w:left="2520" w:hanging="180"/>
+      </w:pPr>
+    </w:lvl>
+    <w:lvl w:ilvl="3" w:tplc="0409000F" w:tentative="1">
+      <w:start w:val="1"/>
+      <w:numFmt w:val="decimal"/>
+      <w:lvlText w:val="%4."/>
+      <w:lvlJc w:val="left"/>
+      <w:pPr>
+        <w:ind w:left="3240" w:hanging="360"/>
+      </w:pPr>
+    </w:lvl>
+    <w:lvl w:ilvl="4" w:tplc="04090019" w:tentative="1">
+      <w:start w:val="1"/>
+      <w:numFmt w:val="lowerLetter"/>
+      <w:lvlText w:val="%5."/>
+      <w:lvlJc w:val="left"/>
+      <w:pPr>
+        <w:ind w:left="3960" w:hanging="360"/>
+      </w:pPr>
+    </w:lvl>
+    <w:lvl w:ilvl="5" w:tplc="0409001B" w:tentative="1">
+      <w:start w:val="1"/>
+      <w:numFmt w:val="lowerRoman"/>
+      <w:lvlText w:val="%6."/>
+      <w:lvlJc w:val="right"/>
+      <w:pPr>
+        <w:ind w:left="4680" w:hanging="180"/>
+      </w:pPr>
+    </w:lvl>
+    <w:lvl w:ilvl="6" w:tplc="0409000F" w:tentative="1">
+      <w:start w:val="1"/>
+      <w:numFmt w:val="decimal"/>
+      <w:lvlText w:val="%7."/>
+      <w:lvlJc w:val="left"/>
+      <w:pPr>
+        <w:ind w:left="5400" w:hanging="360"/>
+      </w:pPr>
+    </w:lvl>
+    <w:lvl w:ilvl="7" w:tplc="04090019" w:tentative="1">
+      <w:start w:val="1"/>
+      <w:numFmt w:val="lowerLetter"/>
+      <w:lvlText w:val="%8."/>
+      <w:lvlJc w:val="left"/>
+      <w:pPr>
+        <w:ind w:left="6120" w:hanging="360"/>
+      </w:pPr>
+    </w:lvl>
+    <w:lvl w:ilvl="8" w:tplc="0409001B" w:tentative="1">
+      <w:start w:val="1"/>
+      <w:numFmt w:val="lowerRoman"/>
+      <w:lvlText w:val="%9."/>
+      <w:lvlJc w:val="right"/>
+      <w:pPr>
+        <w:ind w:left="6840" w:hanging="180"/>
+      </w:pPr>
+    </w:lvl>
+  </w:abstractNum>
   <w:num w:numId="1" w16cid:durableId="1041900224">
+    <w:abstractNumId w:val="2"/>
+  </w:num>
+  <w:num w:numId="2" w16cid:durableId="1278172474">
+    <w:abstractNumId w:val="4"/>
+  </w:num>
+  <w:num w:numId="3" w16cid:durableId="1054351690">
     <w:abstractNumId w:val="1"/>
   </w:num>
-  <w:num w:numId="2" w16cid:durableId="1278172474">
+  <w:num w:numId="4" w16cid:durableId="821848275">
+    <w:abstractNumId w:val="5"/>
+  </w:num>
+  <w:num w:numId="5" w16cid:durableId="1633293500">
     <w:abstractNumId w:val="3"/>
   </w:num>
-  <w:num w:numId="3" w16cid:durableId="1054351690">
+  <w:num w:numId="6" w16cid:durableId="1273442136">
+    <w:abstractNumId w:val="6"/>
+  </w:num>
+  <w:num w:numId="7" w16cid:durableId="1008026530">
+    <w:abstractNumId w:val="7"/>
+  </w:num>
+  <w:num w:numId="8" w16cid:durableId="1493176843">
     <w:abstractNumId w:val="0"/>
   </w:num>
-  <w:num w:numId="4" w16cid:durableId="821848275">
-    <w:abstractNumId w:val="4"/>
-  </w:num>
-  <w:num w:numId="5" w16cid:durableId="1633293500">
-    <w:abstractNumId w:val="2"/>
-  </w:num>
-  <w:num w:numId="6" w16cid:durableId="1273442136">
-    <w:abstractNumId w:val="5"/>
-  </w:num>
-  <w:num w:numId="7" w16cid:durableId="1008026530">
-    <w:abstractNumId w:val="6"/>
+  <w:num w:numId="9" w16cid:durableId="547957580">
+    <w:abstractNumId w:val="8"/>
   </w:num>
 </w:numbering>
 </file>

</xml_diff>

<commit_message>
add week 4 docs
</commit_message>
<xml_diff>
--- a/CISC 594 Project Configuration Management Report.docx
+++ b/CISC 594 Project Configuration Management Report.docx
@@ -216,6 +216,7 @@
         </w:rPr>
         <w:t>♥</w:t>
       </w:r>
+      <w:proofErr w:type="gramStart"/>
       <w:r>
         <w:rPr>
           <w:rFonts w:cstheme="minorHAnsi"/>
@@ -232,6 +233,7 @@
         </w:rPr>
         <w:t>♦</w:t>
       </w:r>
+      <w:proofErr w:type="gramEnd"/>
       <w:r>
         <w:rPr>
           <w:rFonts w:cstheme="minorHAnsi"/>
@@ -307,13 +309,23 @@
           <w:szCs w:val="28"/>
         </w:rPr>
       </w:pPr>
+      <w:proofErr w:type="gramStart"/>
       <w:r>
         <w:rPr>
           <w:rFonts w:cstheme="minorHAnsi"/>
           <w:sz w:val="28"/>
           <w:szCs w:val="28"/>
         </w:rPr>
-        <w:t>In order to build the system, three classes will be created:</w:t>
+        <w:t>In order to</w:t>
+      </w:r>
+      <w:proofErr w:type="gramEnd"/>
+      <w:r>
+        <w:rPr>
+          <w:rFonts w:cstheme="minorHAnsi"/>
+          <w:sz w:val="28"/>
+          <w:szCs w:val="28"/>
+        </w:rPr>
+        <w:t xml:space="preserve"> build the system, three classes will be created:</w:t>
       </w:r>
     </w:p>
     <w:p>
@@ -753,7 +765,21 @@
               <w:rPr>
                 <w:strike/>
               </w:rPr>
-              <w:t>Each card should have two status: available or suppressed</w:t>
+              <w:t xml:space="preserve">Each card should have two </w:t>
+            </w:r>
+            <w:proofErr w:type="gramStart"/>
+            <w:r>
+              <w:rPr>
+                <w:strike/>
+              </w:rPr>
+              <w:t>status</w:t>
+            </w:r>
+            <w:proofErr w:type="gramEnd"/>
+            <w:r>
+              <w:rPr>
+                <w:strike/>
+              </w:rPr>
+              <w:t>: available or suppressed</w:t>
             </w:r>
           </w:p>
           <w:p>
@@ -811,13 +837,26 @@
             </w:r>
           </w:p>
           <w:p>
-            <w:r>
-              <w:t>So the player need to know the hand cards, which is available.</w:t>
-            </w:r>
-          </w:p>
-          <w:p>
-            <w:r>
-              <w:t>The game need to show which cards is on board</w:t>
+            <w:proofErr w:type="gramStart"/>
+            <w:r>
+              <w:t>So</w:t>
+            </w:r>
+            <w:proofErr w:type="gramEnd"/>
+            <w:r>
+              <w:t xml:space="preserve"> the player need to know the hand cards, which is available.</w:t>
+            </w:r>
+          </w:p>
+          <w:p>
+            <w:r>
+              <w:t xml:space="preserve">The game </w:t>
+            </w:r>
+            <w:proofErr w:type="gramStart"/>
+            <w:r>
+              <w:t>need</w:t>
+            </w:r>
+            <w:proofErr w:type="gramEnd"/>
+            <w:r>
+              <w:t xml:space="preserve"> to show which cards is on board</w:t>
             </w:r>
           </w:p>
         </w:tc>
@@ -825,7 +864,11 @@
           <w:tcPr>
             <w:tcW w:w="1800" w:type="dxa"/>
           </w:tcPr>
-          <w:p/>
+          <w:p>
+            <w:r>
+              <w:t>modify</w:t>
+            </w:r>
+          </w:p>
         </w:tc>
         <w:tc>
           <w:tcPr>
@@ -849,13 +892,45 @@
           <w:tcPr>
             <w:tcW w:w="5136" w:type="dxa"/>
           </w:tcPr>
-          <w:p/>
+          <w:p>
+            <w:r>
+              <w:t>Add action to each player:</w:t>
+            </w:r>
+          </w:p>
+          <w:p>
+            <w:pPr>
+              <w:pStyle w:val="ListParagraph"/>
+              <w:numPr>
+                <w:ilvl w:val="0"/>
+                <w:numId w:val="10"/>
+              </w:numPr>
+            </w:pPr>
+            <w:r>
+              <w:t>Issue, player can issue the card that is available</w:t>
+            </w:r>
+          </w:p>
+          <w:p>
+            <w:pPr>
+              <w:pStyle w:val="ListParagraph"/>
+              <w:numPr>
+                <w:ilvl w:val="0"/>
+                <w:numId w:val="10"/>
+              </w:numPr>
+            </w:pPr>
+            <w:r>
+              <w:t>Suppress, player can only suppress one card if there is no card available</w:t>
+            </w:r>
+          </w:p>
         </w:tc>
         <w:tc>
           <w:tcPr>
             <w:tcW w:w="1800" w:type="dxa"/>
           </w:tcPr>
-          <w:p/>
+          <w:p>
+            <w:r>
+              <w:t>modify</w:t>
+            </w:r>
+          </w:p>
         </w:tc>
         <w:tc>
           <w:tcPr>
@@ -1692,6 +1767,95 @@
     </w:lvl>
   </w:abstractNum>
   <w:abstractNum w:abstractNumId="7" w15:restartNumberingAfterBreak="0">
+    <w:nsid w:val="735C6748"/>
+    <w:multiLevelType w:val="hybridMultilevel"/>
+    <w:tmpl w:val="104CAAFC"/>
+    <w:lvl w:ilvl="0" w:tplc="0409000F">
+      <w:start w:val="1"/>
+      <w:numFmt w:val="decimal"/>
+      <w:lvlText w:val="%1."/>
+      <w:lvlJc w:val="left"/>
+      <w:pPr>
+        <w:ind w:left="720" w:hanging="360"/>
+      </w:pPr>
+      <w:rPr>
+        <w:rFonts w:hint="default"/>
+      </w:rPr>
+    </w:lvl>
+    <w:lvl w:ilvl="1" w:tplc="04090019" w:tentative="1">
+      <w:start w:val="1"/>
+      <w:numFmt w:val="lowerLetter"/>
+      <w:lvlText w:val="%2."/>
+      <w:lvlJc w:val="left"/>
+      <w:pPr>
+        <w:ind w:left="1440" w:hanging="360"/>
+      </w:pPr>
+    </w:lvl>
+    <w:lvl w:ilvl="2" w:tplc="0409001B" w:tentative="1">
+      <w:start w:val="1"/>
+      <w:numFmt w:val="lowerRoman"/>
+      <w:lvlText w:val="%3."/>
+      <w:lvlJc w:val="right"/>
+      <w:pPr>
+        <w:ind w:left="2160" w:hanging="180"/>
+      </w:pPr>
+    </w:lvl>
+    <w:lvl w:ilvl="3" w:tplc="0409000F" w:tentative="1">
+      <w:start w:val="1"/>
+      <w:numFmt w:val="decimal"/>
+      <w:lvlText w:val="%4."/>
+      <w:lvlJc w:val="left"/>
+      <w:pPr>
+        <w:ind w:left="2880" w:hanging="360"/>
+      </w:pPr>
+    </w:lvl>
+    <w:lvl w:ilvl="4" w:tplc="04090019" w:tentative="1">
+      <w:start w:val="1"/>
+      <w:numFmt w:val="lowerLetter"/>
+      <w:lvlText w:val="%5."/>
+      <w:lvlJc w:val="left"/>
+      <w:pPr>
+        <w:ind w:left="3600" w:hanging="360"/>
+      </w:pPr>
+    </w:lvl>
+    <w:lvl w:ilvl="5" w:tplc="0409001B" w:tentative="1">
+      <w:start w:val="1"/>
+      <w:numFmt w:val="lowerRoman"/>
+      <w:lvlText w:val="%6."/>
+      <w:lvlJc w:val="right"/>
+      <w:pPr>
+        <w:ind w:left="4320" w:hanging="180"/>
+      </w:pPr>
+    </w:lvl>
+    <w:lvl w:ilvl="6" w:tplc="0409000F" w:tentative="1">
+      <w:start w:val="1"/>
+      <w:numFmt w:val="decimal"/>
+      <w:lvlText w:val="%7."/>
+      <w:lvlJc w:val="left"/>
+      <w:pPr>
+        <w:ind w:left="5040" w:hanging="360"/>
+      </w:pPr>
+    </w:lvl>
+    <w:lvl w:ilvl="7" w:tplc="04090019" w:tentative="1">
+      <w:start w:val="1"/>
+      <w:numFmt w:val="lowerLetter"/>
+      <w:lvlText w:val="%8."/>
+      <w:lvlJc w:val="left"/>
+      <w:pPr>
+        <w:ind w:left="5760" w:hanging="360"/>
+      </w:pPr>
+    </w:lvl>
+    <w:lvl w:ilvl="8" w:tplc="0409001B" w:tentative="1">
+      <w:start w:val="1"/>
+      <w:numFmt w:val="lowerRoman"/>
+      <w:lvlText w:val="%9."/>
+      <w:lvlJc w:val="right"/>
+      <w:pPr>
+        <w:ind w:left="6480" w:hanging="180"/>
+      </w:pPr>
+    </w:lvl>
+  </w:abstractNum>
+  <w:abstractNum w:abstractNumId="8" w15:restartNumberingAfterBreak="0">
     <w:nsid w:val="748035E4"/>
     <w:multiLevelType w:val="hybridMultilevel"/>
     <w:tmpl w:val="9E383FB8"/>
@@ -1780,7 +1944,7 @@
       </w:pPr>
     </w:lvl>
   </w:abstractNum>
-  <w:abstractNum w:abstractNumId="8" w15:restartNumberingAfterBreak="0">
+  <w:abstractNum w:abstractNumId="9" w15:restartNumberingAfterBreak="0">
     <w:nsid w:val="7882696A"/>
     <w:multiLevelType w:val="hybridMultilevel"/>
     <w:tmpl w:val="138E9E4C"/>
@@ -1888,13 +2052,16 @@
     <w:abstractNumId w:val="6"/>
   </w:num>
   <w:num w:numId="7" w16cid:durableId="1008026530">
-    <w:abstractNumId w:val="7"/>
+    <w:abstractNumId w:val="8"/>
   </w:num>
   <w:num w:numId="8" w16cid:durableId="1493176843">
     <w:abstractNumId w:val="0"/>
   </w:num>
   <w:num w:numId="9" w16cid:durableId="547957580">
-    <w:abstractNumId w:val="8"/>
+    <w:abstractNumId w:val="9"/>
+  </w:num>
+  <w:num w:numId="10" w16cid:durableId="2140561934">
+    <w:abstractNumId w:val="7"/>
   </w:num>
 </w:numbering>
 </file>

</xml_diff>

<commit_message>
added on last piece, the game is going! v2.0.0
</commit_message>
<xml_diff>
--- a/CISC 594 Project Configuration Management Report.docx
+++ b/CISC 594 Project Configuration Management Report.docx
@@ -216,7 +216,6 @@
         </w:rPr>
         <w:t>♥</w:t>
       </w:r>
-      <w:proofErr w:type="gramStart"/>
       <w:r>
         <w:rPr>
           <w:rFonts w:cstheme="minorHAnsi"/>
@@ -233,7 +232,6 @@
         </w:rPr>
         <w:t>♦</w:t>
       </w:r>
-      <w:proofErr w:type="gramEnd"/>
       <w:r>
         <w:rPr>
           <w:rFonts w:cstheme="minorHAnsi"/>
@@ -309,23 +307,13 @@
           <w:szCs w:val="28"/>
         </w:rPr>
       </w:pPr>
-      <w:proofErr w:type="gramStart"/>
       <w:r>
         <w:rPr>
           <w:rFonts w:cstheme="minorHAnsi"/>
           <w:sz w:val="28"/>
           <w:szCs w:val="28"/>
         </w:rPr>
-        <w:t>In order to</w:t>
-      </w:r>
-      <w:proofErr w:type="gramEnd"/>
-      <w:r>
-        <w:rPr>
-          <w:rFonts w:cstheme="minorHAnsi"/>
-          <w:sz w:val="28"/>
-          <w:szCs w:val="28"/>
-        </w:rPr>
-        <w:t xml:space="preserve"> build the system, three classes will be created:</w:t>
+        <w:t>In order to build the system, three classes will be created:</w:t>
       </w:r>
     </w:p>
     <w:p>
@@ -765,21 +753,7 @@
               <w:rPr>
                 <w:strike/>
               </w:rPr>
-              <w:t xml:space="preserve">Each card should have two </w:t>
-            </w:r>
-            <w:proofErr w:type="gramStart"/>
-            <w:r>
-              <w:rPr>
-                <w:strike/>
-              </w:rPr>
-              <w:t>status</w:t>
-            </w:r>
-            <w:proofErr w:type="gramEnd"/>
-            <w:r>
-              <w:rPr>
-                <w:strike/>
-              </w:rPr>
-              <w:t>: available or suppressed</w:t>
+              <w:t>Each card should have two status: available or suppressed</w:t>
             </w:r>
           </w:p>
           <w:p>
@@ -837,26 +811,13 @@
             </w:r>
           </w:p>
           <w:p>
-            <w:proofErr w:type="gramStart"/>
-            <w:r>
-              <w:t>So</w:t>
-            </w:r>
-            <w:proofErr w:type="gramEnd"/>
-            <w:r>
-              <w:t xml:space="preserve"> the player need to know the hand cards, which is available.</w:t>
-            </w:r>
-          </w:p>
-          <w:p>
-            <w:r>
-              <w:t xml:space="preserve">The game </w:t>
-            </w:r>
-            <w:proofErr w:type="gramStart"/>
-            <w:r>
-              <w:t>need</w:t>
-            </w:r>
-            <w:proofErr w:type="gramEnd"/>
-            <w:r>
-              <w:t xml:space="preserve"> to show which cards is on board</w:t>
+            <w:r>
+              <w:t>So the player need to know the hand cards, which is available.</w:t>
+            </w:r>
+          </w:p>
+          <w:p>
+            <w:r>
+              <w:t>The game need to show which cards is on board</w:t>
             </w:r>
           </w:p>
         </w:tc>
@@ -954,13 +915,21 @@
           <w:tcPr>
             <w:tcW w:w="5136" w:type="dxa"/>
           </w:tcPr>
-          <w:p/>
+          <w:p>
+            <w:r>
+              <w:t>Add the final function to automatically arrange all rounds</w:t>
+            </w:r>
+          </w:p>
         </w:tc>
         <w:tc>
           <w:tcPr>
             <w:tcW w:w="1800" w:type="dxa"/>
           </w:tcPr>
-          <w:p/>
+          <w:p>
+            <w:r>
+              <w:t>modify</w:t>
+            </w:r>
+          </w:p>
         </w:tc>
         <w:tc>
           <w:tcPr>

</xml_diff>